<commit_message>
Updated after review Matt
</commit_message>
<xml_diff>
--- a/CASE_STUDY_6_BUT_ALSO_3/Case3_final.docx
+++ b/CASE_STUDY_6_BUT_ALSO_3/Case3_final.docx
@@ -41,16 +41,7 @@
         <w:pStyle w:val="FirstParagraph"/>
       </w:pPr>
       <w:r>
-        <w:t>Email is a service that has all but replaced traditional mail in the 21st century. Unfortunately, junk mail, called spam mail in the context of email, has filled inboxes as email becomes more ubiquitous. Spam mail is significantly cheaper to send than junk</w:t>
-      </w:r>
-      <w:r>
-        <w:t xml:space="preserve"> mail, so there is very little stopping advertisers from sending spam emails to as many people as possible. Spam mail can range from mostly harmless advertising to phishing or malware links. The range of outcomes from clicking a spam link requires a system</w:t>
-      </w:r>
-      <w:r>
-        <w:t xml:space="preserve"> to properly identify spam. A human educated about spam mail can often spot spam emails at a glance, but what about a less tech savvy operator? An automated system to detect spam mail can be used to unclutter inboxes and help protect those who have trouble</w:t>
-      </w:r>
-      <w:r>
-        <w:t xml:space="preserve"> identifying spam mail.</w:t>
+        <w:t>Email is a service that has all but replaced traditional mail in the 21st century. Unfortunately, junk mail, called spam mail in the context of email, has filled inboxes as email becomes more ubiquitous. Spam mail is significantly cheaper to send than junk mail, so there is very little stopping advertisers from sending spam emails to as many people as possible. Spam mail can range from mostly harmless advertising to phishing or malware links. The range of outcomes from clicking a spam link requires a system to properly identify spam. A human educated about spam mail can often spot spam emails at a glance, but what about a less tech savvy operator? An automated system to detect spam mail can be used to unclutter inboxes and help protect those who have trouble identifying spam mail.</w:t>
       </w:r>
     </w:p>
     <w:p>
@@ -58,13 +49,7 @@
         <w:pStyle w:val="BodyText"/>
       </w:pPr>
       <w:r>
-        <w:t xml:space="preserve">In this analysis, we will create an automated system to identify spam emails using machine learning. More specifically, we will use information about the email such as the number of characters in the body, whether the email a reply </w:t>
-      </w:r>
-      <w:r>
-        <w:t>email, if the email body has images, among other characteristics. Using the extracted information, we create a tree based model in order to detect if an email is spam. Since we were given the data and did not perform the data extraction ourselves, we are a</w:t>
-      </w:r>
-      <w:r>
-        <w:t>ssuming that the data extraction was done in a robust manner. The following analysis is only as robust as the data that we were provided.</w:t>
+        <w:t>In this analysis, we will create an automated system to identify spam emails using machine learning. More specifically, we will use information about the email such as the number of characters in the body, whether the email a reply email, if the email body has images, among other characteristics. Using the extracted information, we create a tree based model in order to detect if an email is spam. Since we were given the data and did not perform the data extraction ourselves, we are assuming that the data extraction was done in a robust manner. The following analysis is only as robust as the data that we were provided.</w:t>
       </w:r>
     </w:p>
     <w:p>
@@ -92,13 +77,13 @@
         <w:pStyle w:val="FirstParagraph"/>
       </w:pPr>
       <w:r>
-        <w:t>The dataset is made up of a corpus of emails from SpamAssassin.org (A</w:t>
-      </w:r>
-      <w:r>
-        <w:t>pache 4). In total, there are 9348 unique emails. It contains 29 predictor variables and one response variable named isSpam. Of the 30 total variables, 17 are boolean factor variables and the remaining 13 variables are numeric variables. Our goal is to the</w:t>
-      </w:r>
-      <w:r>
-        <w:t xml:space="preserve"> existing email previously classified to classify future incoming email based on the value of the predictor variable. See table below for the list of the variable</w:t>
+        <w:t xml:space="preserve">The dataset is made up of a corpus of emails from SpamAssassin.org (Apache 4). In total, there are 9348 unique emails. It contains 29 predictor variables and one response variable named isSpam. Of the 30 total variables, 17 are boolean factor variables and the remaining 13 variables are numeric variables. Our goal is to </w:t>
+      </w:r>
+      <w:r>
+        <w:t xml:space="preserve">use </w:t>
+      </w:r>
+      <w:r>
+        <w:t>the existing email previously classified to classify future incoming email based on the value of the predictor variable. See table below for the list of the variable</w:t>
       </w:r>
       <w:r>
         <w:t xml:space="preserve"> and the data dictionary. </w:t>
@@ -1169,13 +1154,7 @@
         <w:rPr>
           <w:rStyle w:val="VerbatimChar"/>
         </w:rPr>
-        <w:t>## 'data.frame':    9</w:t>
-      </w:r>
-      <w:r>
-        <w:rPr>
-          <w:rStyle w:val="VerbatimChar"/>
-        </w:rPr>
-        <w:t>348 obs. of  30 variables:</w:t>
+        <w:t>## 'data.frame':    9348 obs. of  30 variables:</w:t>
       </w:r>
       <w:r>
         <w:br/>
@@ -1211,13 +1190,7 @@
         <w:rPr>
           <w:rStyle w:val="VerbatimChar"/>
         </w:rPr>
-        <w:t>##  $ prio</w:t>
-      </w:r>
-      <w:r>
-        <w:rPr>
-          <w:rStyle w:val="VerbatimChar"/>
-        </w:rPr>
-        <w:t>rity     : Factor w/ 2 levels "F","T": 1 1 1 1 1 1 1 1 1 1 ...</w:t>
+        <w:t>##  $ priority     : Factor w/ 2 levels "F","T": 1 1 1 1 1 1 1 1 1 1 ...</w:t>
       </w:r>
       <w:r>
         <w:br/>
@@ -1244,13 +1217,7 @@
         <w:rPr>
           <w:rStyle w:val="VerbatimChar"/>
         </w:rPr>
-        <w:t>##  $ subPunc      : Factor w/ 2 levels "F","T"</w:t>
-      </w:r>
-      <w:r>
-        <w:rPr>
-          <w:rStyle w:val="VerbatimChar"/>
-        </w:rPr>
-        <w:t>: 1 1 1 1 1 1 1 1 1 1 ...</w:t>
+        <w:t>##  $ subPunc      : Factor w/ 2 levels "F","T": 1 1 1 1 1 1 1 1 1 1 ...</w:t>
       </w:r>
       <w:r>
         <w:br/>
@@ -1286,13 +1253,7 @@
         <w:rPr>
           <w:rStyle w:val="VerbatimChar"/>
         </w:rPr>
-        <w:t>##  $ subSp</w:t>
-      </w:r>
-      <w:r>
-        <w:rPr>
-          <w:rStyle w:val="VerbatimChar"/>
-        </w:rPr>
-        <w:t>amWords : Factor w/ 2 levels "F","T": 1 1 1 1 1 1 1 1 1 1 ...</w:t>
+        <w:t>##  $ subSpamWords : Factor w/ 2 levels "F","T": 1 1 1 1 1 1 1 1 1 1 ...</w:t>
       </w:r>
       <w:r>
         <w:br/>
@@ -1319,13 +1280,7 @@
         <w:rPr>
           <w:rStyle w:val="VerbatimChar"/>
         </w:rPr>
-        <w:t>##  $ isYelling    : Factor w/ 2 levels "F","T":</w:t>
-      </w:r>
-      <w:r>
-        <w:rPr>
-          <w:rStyle w:val="VerbatimChar"/>
-        </w:rPr>
-        <w:t xml:space="preserve"> 1 1 1 1 1 1 1 1 1 1 ...</w:t>
+        <w:t>##  $ isYelling    : Factor w/ 2 levels "F","T": 1 1 1 1 1 1 1 1 1 1 ...</w:t>
       </w:r>
       <w:r>
         <w:br/>
@@ -1361,13 +1316,7 @@
         <w:rPr>
           <w:rStyle w:val="VerbatimChar"/>
         </w:rPr>
-        <w:t>##  $ numLin</w:t>
-      </w:r>
-      <w:r>
-        <w:rPr>
-          <w:rStyle w:val="VerbatimChar"/>
-        </w:rPr>
-        <w:t>es     : int  50 26 38 32 31 25 38 39 126 50 ...</w:t>
+        <w:t>##  $ numLines     : int  50 26 38 32 31 25 38 39 126 50 ...</w:t>
       </w:r>
       <w:r>
         <w:br/>
@@ -1403,13 +1352,7 @@
         <w:rPr>
           <w:rStyle w:val="VerbatimChar"/>
         </w:rPr>
-        <w:t>##  $ numAtt       : num  0 0</w:t>
-      </w:r>
-      <w:r>
-        <w:rPr>
-          <w:rStyle w:val="VerbatimChar"/>
-        </w:rPr>
-        <w:t xml:space="preserve"> 0 0 0 0 0 0 0 0 ...</w:t>
+        <w:t>##  $ numAtt       : num  0 0 0 0 0 0 0 0 0 0 ...</w:t>
       </w:r>
       <w:r>
         <w:br/>
@@ -1454,13 +1397,7 @@
         <w:rPr>
           <w:rStyle w:val="VerbatimChar"/>
         </w:rPr>
-        <w:t>##  $ subBlanks    :</w:t>
-      </w:r>
-      <w:r>
-        <w:rPr>
-          <w:rStyle w:val="VerbatimChar"/>
-        </w:rPr>
-        <w:t xml:space="preserve"> num  12.5 8 8 18.9 15.2 ...</w:t>
+        <w:t>##  $ subBlanks    : num  12.5 8 8 18.9 15.2 ...</w:t>
       </w:r>
       <w:r>
         <w:br/>
@@ -1492,13 +1429,21 @@
     </w:p>
     <w:p>
       <w:pPr>
+        <w:pStyle w:val="Heading3"/>
+      </w:pPr>
+      <w:r>
+        <w:t>NA Values</w:t>
+      </w:r>
+    </w:p>
+    <w:p>
+      <w:pPr>
         <w:pStyle w:val="FirstParagraph"/>
       </w:pPr>
       <w:r>
-        <w:t>The evaluation of the data set found 357 missing observations.Rather than do</w:t>
-      </w:r>
-      <w:r>
-        <w:t>ing a preliminary imputation we will let the random forest method to take care of those missing numeric and categorical predictor variables.</w:t>
+        <w:t xml:space="preserve">The evaluation of the data set found 357 missing observations.Rather than doing a preliminary imputation we will </w:t>
+      </w:r>
+      <w:r>
+        <w:t>remove the missing values as there are only a small number of rows with NA’s in comparison to the larger data set.</w:t>
       </w:r>
     </w:p>
     <w:p>
@@ -1509,7 +1454,21 @@
         <w:rPr>
           <w:rStyle w:val="VerbatimChar"/>
         </w:rPr>
-        <w:t>## [1] "number of missing value: 357"</w:t>
+        <w:t xml:space="preserve">## [1] "number of missing </w:t>
+      </w:r>
+      <w:proofErr w:type="gramStart"/>
+      <w:r>
+        <w:rPr>
+          <w:rStyle w:val="VerbatimChar"/>
+        </w:rPr>
+        <w:t>value</w:t>
+      </w:r>
+      <w:proofErr w:type="gramEnd"/>
+      <w:r>
+        <w:rPr>
+          <w:rStyle w:val="VerbatimChar"/>
+        </w:rPr>
+        <w:t>: 357"</w:t>
       </w:r>
     </w:p>
     <w:p>
@@ -1530,10 +1489,7 @@
         <w:t>s</w:t>
       </w:r>
       <w:r>
-        <w:t xml:space="preserve"> the distribution of spam vs not spam email in our dataset.</w:t>
-      </w:r>
-      <w:r>
-        <w:t xml:space="preserve"> We can clearly see the number of not spam is 3 X the number of </w:t>
+        <w:t xml:space="preserve"> the distribution of spam vs not spam email in our dataset. We can clearly see the number of not spam is 3 X the number of </w:t>
       </w:r>
       <w:proofErr w:type="gramStart"/>
       <w:r>
@@ -1735,10 +1691,7 @@
         <w:t>s</w:t>
       </w:r>
       <w:r>
-        <w:t xml:space="preserve"> the pairw</w:t>
-      </w:r>
-      <w:r>
-        <w:t xml:space="preserve">ise distribution between isSpam and Priority level, </w:t>
+        <w:t xml:space="preserve"> the pairwise distribution between isSpam and Priority level, </w:t>
       </w:r>
       <w:proofErr w:type="gramStart"/>
       <w:r>
@@ -1800,10 +1753,7 @@
         </w:drawing>
       </w:r>
       <w:r>
-        <w:t xml:space="preserve"> </w:t>
-      </w:r>
-      <w:r>
-        <w:t xml:space="preserve">The </w:t>
+        <w:t xml:space="preserve"> The </w:t>
       </w:r>
     </w:p>
     <w:p>
@@ -1966,16 +1916,7 @@
         <w:pStyle w:val="FirstParagraph"/>
       </w:pPr>
       <w:r>
-        <w:t>As stated in the Business Understanding, we will be using a tree based algorithm in order to determine whether an e</w:t>
-      </w:r>
-      <w:r>
-        <w:t>mail is spam or not. Decision trees are fairly useful for binary classification problems. The direction an observation flows through the tree structure is determined by decision nodes. If the decision node is based on a binary variable, the observation flo</w:t>
-      </w:r>
-      <w:r>
-        <w:t>ws right or left based on the value of the variable for the observation. If the decision node is based on a continuous variable, the observation flows right or left based on if the observation’s value is above or below a certain threshold. The tree model h</w:t>
-      </w:r>
-      <w:r>
-        <w:t>as a binary structure and is a non-parametric model, so the variables used in the model don’t need to follow any distribution. This makes a tree model extremely useful for binary classification problems such as this one.</w:t>
+        <w:t>As stated in the Business Understanding, we will be using a tree based algorithm in order to determine whether an email is spam or not. Decision trees are fairly useful for binary classification problems. The direction an observation flows through the tree structure is determined by decision nodes. If the decision node is based on a binary variable, the observation flows right or left based on the value of the variable for the observation. If the decision node is based on a continuous variable, the observation flows right or left based on if the observation’s value is above or below a certain threshold. The tree model has a binary structure and is a non-parametric model, so the variables used in the model don’t need to follow any distribution. This makes a tree model extremely useful for binary classification problems such as this one.</w:t>
       </w:r>
     </w:p>
     <w:p>
@@ -1983,26 +1924,17 @@
         <w:pStyle w:val="BodyText"/>
       </w:pPr>
       <w:r>
-        <w:t>In order to find the “best” decisio</w:t>
-      </w:r>
-      <w:r>
-        <w:t>n tree, you need to test every possible tree for the model. In order to avoid testing every possible tree, we decided to leverage the random forest model. The random forest takes a number of decision trees, which each make a decision if the email is “spam”</w:t>
-      </w:r>
-      <w:r>
-        <w:t xml:space="preserve"> or “ham”. If enough of trees classify the email as “spam”, then the email is classified as spam. If the number of trees classifying the email as spam is below a certain </w:t>
+        <w:t xml:space="preserve">In order to find the “best” decision tree, you need to test every possible tree for the model. In order to avoid testing every possible tree, we decided to leverage the random forest model. The random forest takes a number of decision trees, which each make a decision if the email is “spam” or “ham”. If enough of trees classify the email as “spam”, then the email is classified as spam. If the number of trees classifying the email as spam is below a certain </w:t>
       </w:r>
       <w:r>
         <w:lastRenderedPageBreak/>
-        <w:t>threshold, then we classify the email as ham. Utilizing random forest allows us to tes</w:t>
-      </w:r>
-      <w:r>
-        <w:t>t fewer trees in the model creation step and allows us to have a more robust model. What makes these forests “random” is how variables are chosen. In our model call, we specify how many variables are randomly chosen for each tree. This allows for many diff</w:t>
-      </w:r>
-      <w:r>
-        <w:t>erent trees to be created, instead of many similar trees with the same variables. In order to aid our ability to interpret these models we are going to set the maximum number of final nodes allowed per-tree in our Random forest to 10. Doing this will allow</w:t>
-      </w:r>
-      <w:r>
-        <w:t xml:space="preserve"> us to interpret the final model and how the tree’s are being classified using each data point.</w:t>
+        <w:t xml:space="preserve">threshold, then we classify the email as </w:t>
+      </w:r>
+      <w:r>
+        <w:t>not spam</w:t>
+      </w:r>
+      <w:r>
+        <w:t>. Utilizing random forest allows us to test fewer trees in the model creation step and allows us to have a more robust model. What makes these forests “random” is how variables are chosen. In our model call, we specify how many variables are randomly chosen for each tree. This allows for many different trees to be created, instead of many similar trees with the same variables. In order to aid our ability to interpret these models we are going to set the maximum number of final nodes allowed per-tree in our Random forest to 10. Doing this will allow us to interpret the final model and how the tree’s are being classified using each data point.</w:t>
       </w:r>
     </w:p>
     <w:p>
@@ -2010,19 +1942,19 @@
         <w:pStyle w:val="BodyText"/>
       </w:pPr>
       <w:r>
-        <w:t>To determine the best model, we are using a few evaluation metrics. Accuracy, which is the number of correct predictions divided by the number of total observat</w:t>
-      </w:r>
-      <w:r>
-        <w:t>ions, is important, but it doesn’t necessarily tell the entire story. It is important to minimize the number of false positives, but a large number of false negatives is more problematic. It is a bigger problem to classify a real email as spam, rather than</w:t>
-      </w:r>
-      <w:r>
-        <w:t xml:space="preserve"> classifying a spam email as not spam. If a spam email gets through our filter, then a human will waste a couple seconds deleting the email from their inbox. If an email gets incorrectly classified as spam, a potentially important email may not be seen. Th</w:t>
-      </w:r>
-      <w:r>
-        <w:t>erefore, we are also interested in looking at sensitivity and specificity. Sensitivity answers the question “how many of the positives classified by the model are actually positive,” while specificity answers the question “how many of the negatives in this</w:t>
-      </w:r>
-      <w:r>
-        <w:t xml:space="preserve"> model are actually negative.” “Ham” is considered to be our positive class, so more weight will be given to sensitivity, but specificity will also be considered.</w:t>
+        <w:t>To determine the best model, we are using a few evaluation metrics. Accuracy, which is the number of correct predictions divided by the number of total observations, is important, but it doesn’t necessarily tell the entire story. It is important to minimize the number of false positives, but a large number of false negatives is more problematic. It is a bigger problem to classify a real email as spam, rather than classifying a spam email as not spam. If a spam email gets through our filter, then a human will waste a couple seconds deleting the email from their inbox. If an email gets incorrectly classified as spam, a potentially important email may not be seen. Therefore, we are also interested in looking at sensitivity and specificity. Sensitivity answers the question “how many of the positives classified by the model are actually positive,” while specificity answers the question “how many of the negatives in this model are actually negative.” “</w:t>
+      </w:r>
+      <w:r>
+        <w:t>F</w:t>
+      </w:r>
+      <w:r>
+        <w:t>”</w:t>
+      </w:r>
+      <w:r>
+        <w:t xml:space="preserve"> or not spam</w:t>
+      </w:r>
+      <w:r>
+        <w:t xml:space="preserve"> is considered to be our positive class, so more weight will be given to sensitivity, but specificity will also be considered.</w:t>
       </w:r>
     </w:p>
     <w:p>
@@ -2030,10 +1962,7 @@
         <w:pStyle w:val="BodyText"/>
       </w:pPr>
       <w:r>
-        <w:t>If you are interested in reading more about the algorithms and accuracy measures used in this</w:t>
-      </w:r>
-      <w:r>
-        <w:t xml:space="preserve"> analysis, here are a few useful links:</w:t>
+        <w:t>If you are interested in reading more about the algorithms and accuracy measures used in this analysis, here are a few useful links:</w:t>
       </w:r>
     </w:p>
     <w:p>
@@ -2109,10 +2038,13 @@
         <w:pStyle w:val="FirstParagraph"/>
       </w:pPr>
       <w:r>
-        <w:t>There are many Random Forest algorithms that are available to use but for this exercise we are going to use the classic RandomForest package for R. This package implements Breiman’s random forest algorithm (based on Breiman and Cutler’s ori</w:t>
-      </w:r>
-      <w:r>
-        <w:t>ginal Fortran code) for classification and regression. We will use this algorithm to classify SPAM and HAM.</w:t>
+        <w:t>There are many Random Forest algorithms that are available to use but for this exercise we are going to use the classic RandomForest package for R. This package implements Breiman’s random forest algorithm (based on Breiman and Cutler’s original Fortran code) for classification and regression. We will use this algorithm to classify SPAM and</w:t>
+      </w:r>
+      <w:r>
+        <w:t xml:space="preserve"> not Spam</w:t>
+      </w:r>
+      <w:r>
+        <w:t>.</w:t>
       </w:r>
     </w:p>
     <w:p>
@@ -2130,10 +2062,7 @@
         <w:pStyle w:val="FirstParagraph"/>
       </w:pPr>
       <w:r>
-        <w:t>In order to train and validate our model we are going to use a stratified split meaning that the data will be s</w:t>
-      </w:r>
-      <w:r>
-        <w:t>plit in a way that preservest the proportions of True and False values observed in the complete data set. Training data will consist of 80% of our data the remaining 20% of the data will be a holdout set used to validate the model.</w:t>
+        <w:t>In order to train and validate our model we are going to use a stratified split meaning that the data will be split in a way that preservest the proportions of True and False values observed in the complete data set. Training data will consist of 80% of our data the remaining 20% of the data will be a holdout set used to validate the model.</w:t>
       </w:r>
     </w:p>
     <w:p>
@@ -2144,13 +2073,8 @@
         <w:rPr>
           <w:rStyle w:val="VerbatimChar"/>
         </w:rPr>
-        <w:t>## [1] "Number of rows i</w:t>
-      </w:r>
-      <w:r>
-        <w:rPr>
-          <w:rStyle w:val="VerbatimChar"/>
-        </w:rPr>
-        <w:t>n Training data"</w:t>
+        <w:lastRenderedPageBreak/>
+        <w:t>## [1] "Number of rows in Training data"</w:t>
       </w:r>
     </w:p>
     <w:p>
@@ -2161,7 +2085,6 @@
         <w:rPr>
           <w:rStyle w:val="VerbatimChar"/>
         </w:rPr>
-        <w:lastRenderedPageBreak/>
         <w:t>## [1] 7237</w:t>
       </w:r>
     </w:p>
@@ -2202,10 +2125,27 @@
         <w:pStyle w:val="FirstParagraph"/>
       </w:pPr>
       <w:r>
-        <w:t xml:space="preserve">First we will create a baseline Random Forest (RF) model so we can assess how well the RF model performs without any parameter tuning to classify </w:t>
-      </w:r>
-      <w:r>
-        <w:t xml:space="preserve">our data. In the baseline model we will be using all the predictors 29 available in the data in order to classify “isSpam” as True or False". The baseline RF model does an exceptionally good job at classify email with an Accuracy of </w:t>
+        <w:t>First we will create a baseline Random Forest (RF) model so we can assess how well the RF model performs without any parameter tuning to classify our data. In the baseline model we will be using all the 29 available</w:t>
+      </w:r>
+      <w:r>
+        <w:t xml:space="preserve"> predictors</w:t>
+      </w:r>
+      <w:r>
+        <w:t xml:space="preserve"> in the data in order to classify “isSpam” as True or False. The baseline RF model does </w:t>
+      </w:r>
+      <w:proofErr w:type="gramStart"/>
+      <w:r>
+        <w:t>an</w:t>
+      </w:r>
+      <w:proofErr w:type="gramEnd"/>
+      <w:r>
+        <w:t xml:space="preserve"> </w:t>
+      </w:r>
+      <w:r>
+        <w:t>fairly</w:t>
+      </w:r>
+      <w:r>
+        <w:t xml:space="preserve"> good job at classify email with an Accuracy of </w:t>
       </w:r>
       <w:r>
         <w:t>.8393</w:t>
@@ -2217,10 +2157,7 @@
         <w:t>.9895</w:t>
       </w:r>
       <w:r>
-        <w:t xml:space="preserve"> and</w:t>
-      </w:r>
-      <w:r>
-        <w:t xml:space="preserve">, specificity of </w:t>
+        <w:t xml:space="preserve"> and, specificity of </w:t>
       </w:r>
       <w:r>
         <w:t>.5587</w:t>
@@ -2309,13 +2246,7 @@
         <w:rPr>
           <w:rStyle w:val="VerbatimChar"/>
         </w:rPr>
-        <w:t xml:space="preserve">##          </w:t>
-      </w:r>
-      <w:r>
-        <w:rPr>
-          <w:rStyle w:val="VerbatimChar"/>
-        </w:rPr>
-        <w:t xml:space="preserve">        95% CI : (0.8227, 0.855)</w:t>
+        <w:t>##                  95% CI : (0.8227, 0.855)</w:t>
       </w:r>
       <w:r>
         <w:br/>
@@ -2360,13 +2291,7 @@
         <w:rPr>
           <w:rStyle w:val="VerbatimChar"/>
         </w:rPr>
-        <w:t xml:space="preserve">##                                         </w:t>
-      </w:r>
-      <w:r>
-        <w:rPr>
-          <w:rStyle w:val="VerbatimChar"/>
-        </w:rPr>
-        <w:t xml:space="preserve"> </w:t>
+        <w:t xml:space="preserve">##                                          </w:t>
       </w:r>
       <w:r>
         <w:br/>
@@ -2465,13 +2390,7 @@
         <w:rPr>
           <w:rStyle w:val="VerbatimChar"/>
         </w:rPr>
-        <w:t xml:space="preserve">##                             </w:t>
-      </w:r>
-      <w:r>
-        <w:rPr>
-          <w:rStyle w:val="VerbatimChar"/>
-        </w:rPr>
-        <w:t xml:space="preserve">             </w:t>
+        <w:t xml:space="preserve">##                                          </w:t>
       </w:r>
       <w:r>
         <w:br/>
@@ -2521,10 +2440,7 @@
         <w:pStyle w:val="FirstParagraph"/>
       </w:pPr>
       <w:r>
-        <w:t>After generating our basic RF model we can create variable importance plots in order to see what predicto</w:t>
-      </w:r>
-      <w:r>
-        <w:t>rs are the most important within the basic RF model. The two plots below are:</w:t>
+        <w:t>After generating our basic RF model we can create variable importance plots in order to see what predictors are the most important within the basic RF model. The two plots below are:</w:t>
       </w:r>
     </w:p>
     <w:p>
@@ -2553,13 +2469,7 @@
         <w:t>MeanDecreaseGini:</w:t>
       </w:r>
       <w:r>
-        <w:t xml:space="preserve"> GINI is a mea</w:t>
-      </w:r>
-      <w:r>
-        <w:t>sure of node impurity. Think of it like this, if you use this feature to split the data, how pure will the nodes be? Highest purity means that each node contains only elements of a single class. Assessing the decrease in GINI when that feature is omitted l</w:t>
-      </w:r>
-      <w:r>
-        <w:t>eads to an understanding of how important that feature is to split the data correctly.</w:t>
+        <w:t xml:space="preserve"> GINI is a measure of node impurity. Think of it like this, if you use this feature to split the data, how pure will the nodes be? Highest purity means that each node contains only elements of a single class. Assessing the decrease in GINI when that feature is omitted leads to an understanding of how important that feature is to split the data correctly.</w:t>
       </w:r>
     </w:p>
     <w:p>
@@ -2640,13 +2550,31 @@
         <w:pStyle w:val="BodyText"/>
       </w:pPr>
       <w:r>
-        <w:t>After reviewing the best predictors in our baseline model we will remove variables</w:t>
-      </w:r>
-      <w:r>
-        <w:t xml:space="preserve"> with low importance and create a new cut of the training and test data. The top 15 variables in each are our best predictors and we settle on 18 variables that are a combination of the top 15 found in both charts and the remaining values unique to both li</w:t>
-      </w:r>
-      <w:r>
-        <w:t>sts. Our reduced variable set is below:</w:t>
+        <w:t xml:space="preserve">After reviewing the best predictors in our baseline model we will remove variables with low importance and create a new cut of the training and test data. The top 15 variables in each </w:t>
+      </w:r>
+      <w:r>
+        <w:t xml:space="preserve">list </w:t>
+      </w:r>
+      <w:r>
+        <w:t xml:space="preserve">are our best predictors and we settle on </w:t>
+      </w:r>
+      <w:r>
+        <w:t>a reduced set of</w:t>
+      </w:r>
+      <w:r>
+        <w:t xml:space="preserve"> variables that are a combination of the top 15 found in both charts and the remaining values unique to both lists. Our reduced</w:t>
+      </w:r>
+      <w:r>
+        <w:t xml:space="preserve"> </w:t>
+      </w:r>
+      <w:r>
+        <w:t>set</w:t>
+      </w:r>
+      <w:r>
+        <w:t xml:space="preserve"> of variables</w:t>
+      </w:r>
+      <w:r>
+        <w:t xml:space="preserve"> is below:</w:t>
       </w:r>
     </w:p>
     <w:p>
@@ -2837,10 +2765,7 @@
       </w:r>
       <w:proofErr w:type="gramEnd"/>
       <w:r>
-        <w:t xml:space="preserve"> a test data sets using only our best predictors we rerun the baseline model. The purpose is to determine if we can achieve as good or better results in our baseline model using the best p</w:t>
-      </w:r>
-      <w:r>
-        <w:t xml:space="preserve">redictors as indicated by our Mean decrease accuracy and mean decrease GINI plots. After rerunning the baseline </w:t>
+        <w:t xml:space="preserve"> a test data sets using only our best predictors we rerun the baseline model. The purpose is to determine if we can achieve as good or better results in our baseline model using the best predictors as indicated by our Mean decrease accuracy and mean decrease GINI plots. After rerunning the baseline </w:t>
       </w:r>
       <w:proofErr w:type="gramStart"/>
       <w:r>
@@ -2884,10 +2809,7 @@
         <w:t xml:space="preserve"> to .5922</w:t>
       </w:r>
       <w:r>
-        <w:t>. Based on this we will choose to use our best predict</w:t>
-      </w:r>
-      <w:r>
-        <w:t>ors in building the final Random Forest Model.</w:t>
+        <w:t>. Based on this we will choose to use our best predictors in building the final Random Forest Model.</w:t>
       </w:r>
     </w:p>
     <w:p>
@@ -3006,13 +2928,7 @@
         <w:rPr>
           <w:rStyle w:val="VerbatimChar"/>
         </w:rPr>
-        <w:t>##                   Kappa</w:t>
-      </w:r>
-      <w:r>
-        <w:rPr>
-          <w:rStyle w:val="VerbatimChar"/>
-        </w:rPr>
-        <w:t xml:space="preserve"> : 0.6447          </w:t>
+        <w:t xml:space="preserve">##                   Kappa : 0.6447          </w:t>
       </w:r>
       <w:r>
         <w:br/>
@@ -3066,13 +2982,7 @@
         <w:rPr>
           <w:rStyle w:val="VerbatimChar"/>
         </w:rPr>
-        <w:t xml:space="preserve">##    </w:t>
-      </w:r>
-      <w:r>
-        <w:rPr>
-          <w:rStyle w:val="VerbatimChar"/>
-        </w:rPr>
-        <w:t xml:space="preserve">      Pos Pred Value : 0.8199          </w:t>
+        <w:t xml:space="preserve">##          Pos Pred Value : 0.8199          </w:t>
       </w:r>
       <w:r>
         <w:br/>
@@ -3118,13 +3028,7 @@
         <w:rPr>
           <w:rStyle w:val="VerbatimChar"/>
         </w:rPr>
-        <w:t>##       Balanced Accuracy : 0.7</w:t>
-      </w:r>
-      <w:r>
-        <w:rPr>
-          <w:rStyle w:val="VerbatimChar"/>
-        </w:rPr>
-        <w:t xml:space="preserve">927          </w:t>
+        <w:t xml:space="preserve">##       Balanced Accuracy : 0.7927          </w:t>
       </w:r>
       <w:r>
         <w:br/>
@@ -3177,10 +3081,7 @@
         <w:pStyle w:val="FirstParagraph"/>
       </w:pPr>
       <w:r>
-        <w:t>The random forest model has a number of options and parameters that can be adjust</w:t>
-      </w:r>
-      <w:r>
-        <w:t>ed but the two that we will focus on to tune our model are:</w:t>
+        <w:t>The random forest model has a number of options and parameters that can be adjusted but the two that we will focus on to tune our model are:</w:t>
       </w:r>
     </w:p>
     <w:p>
@@ -3208,10 +3109,7 @@
         <w:t>mtry-</w:t>
       </w:r>
       <w:r>
-        <w:t>Number of variables randomly sampled as candid</w:t>
-      </w:r>
-      <w:r>
-        <w:t>ates at each split.</w:t>
+        <w:t>Number of variables randomly sampled as candidates at each split.</w:t>
       </w:r>
     </w:p>
     <w:p>
@@ -3243,10 +3141,7 @@
         <w:t>K-fold Cross Validation</w:t>
       </w:r>
       <w:r>
-        <w:t xml:space="preserve"> Cross validation is a technique in which we train our model using the subse</w:t>
-      </w:r>
-      <w:r>
-        <w:t>t of the data-set and then evaluate using the complementary subset of the data-set.</w:t>
+        <w:t xml:space="preserve"> Cross validation is a technique in which we train our model using the subset of the data-set and then evaluate using the complementary subset of the data-set.</w:t>
       </w:r>
     </w:p>
     <w:p>
@@ -3266,10 +3161,7 @@
       </w:r>
       <w:r>
         <w:br/>
-        <w:t>3. Test the model using</w:t>
-      </w:r>
-      <w:r>
-        <w:t xml:space="preserve"> the reserve portion of the data-set.</w:t>
+        <w:t>3. Test the model using the reserve portion of the data-set.</w:t>
       </w:r>
     </w:p>
     <w:p>
@@ -3291,13 +3183,7 @@
         <w:t>Grid Search</w:t>
       </w:r>
       <w:r>
-        <w:t xml:space="preserve"> A grid search is a</w:t>
-      </w:r>
-      <w:r>
-        <w:t xml:space="preserve"> technique that can be used to test specific values to be used for a certain parameter. In our case we are going to use grid search to find the best value for ‘mtry’ we’ll try a range of values from 1-10. In the grid, each algorithm parameter can be specif</w:t>
-      </w:r>
-      <w:r>
-        <w:t>ied as a vector of possible values. These vectors combine to define all the possible combinations to try.</w:t>
+        <w:t xml:space="preserve"> A grid search is a technique that can be used to test specific values to be used for a certain parameter. In our case we are going to use grid search to find the best value for ‘mtry’ we’ll try a range of values from 1-10. In the grid, each algorithm parameter can be specified as a vector of possible values. These vectors combine to define all the possible combinations to try.</w:t>
       </w:r>
     </w:p>
     <w:p>
@@ -3311,13 +3197,22 @@
         <w:t>Pre-Processing</w:t>
       </w:r>
       <w:r>
-        <w:t xml:space="preserve"> For our final model we will also be performing a few pre-processing steps. The first step will be to center and scale our continuous pr</w:t>
-      </w:r>
-      <w:r>
-        <w:t>edictors variables. Centering and scaling our data can help improve classification results by normalizing and standardizing the continuous variables in the data. All normalization means is scaling a data set so that its minimum is 0 and its maximum 1. Stan</w:t>
-      </w:r>
-      <w:r>
-        <w:t>dardization or centering is slightly different; it’s job is to center the data around 0 and to scale with respect to the standard deviation.</w:t>
+        <w:t xml:space="preserve"> For our final model we will also be performing a </w:t>
+      </w:r>
+      <w:r>
+        <w:t xml:space="preserve">pre-processing step </w:t>
+      </w:r>
+      <w:r>
+        <w:t>on the training and test data</w:t>
+      </w:r>
+      <w:r>
+        <w:t>.</w:t>
+      </w:r>
+      <w:r>
+        <w:t xml:space="preserve"> For pre-processing we will</w:t>
+      </w:r>
+      <w:r>
+        <w:t xml:space="preserve"> center and scale our continuous predictors variables. Centering and scaling our data can help improve classification results by normalizing and standardizing the continuous variables in the data. All normalization means is scaling a data set so that its minimum is 0 and its maximum 1. Standardization or centering is slightly different; it’s job is to center the data around 0 and to scale with respect to the standard deviation.</w:t>
       </w:r>
     </w:p>
     <w:p>
@@ -3341,11 +3236,9 @@
       <w:r>
         <w:t xml:space="preserve">Using cross </w:t>
       </w:r>
-      <w:proofErr w:type="gramStart"/>
-      <w:r>
-        <w:t>validation</w:t>
-      </w:r>
-      <w:proofErr w:type="gramEnd"/>
+      <w:r>
+        <w:t>validation,</w:t>
+      </w:r>
       <w:r>
         <w:t xml:space="preserve"> we find that our best </w:t>
       </w:r>
@@ -3437,13 +3330,7 @@
         <w:rPr>
           <w:rStyle w:val="VerbatimChar"/>
         </w:rPr>
-        <w:t>## Resampling: Cross-V</w:t>
-      </w:r>
-      <w:r>
-        <w:rPr>
-          <w:rStyle w:val="VerbatimChar"/>
-        </w:rPr>
-        <w:t xml:space="preserve">alidated (10 fold) </w:t>
+        <w:t xml:space="preserve">## Resampling: Cross-Validated (10 fold) </w:t>
       </w:r>
       <w:r>
         <w:br/>
@@ -3749,13 +3636,7 @@
         <w:rPr>
           <w:rStyle w:val="VerbatimChar"/>
         </w:rPr>
-        <w:t xml:space="preserve">## 100 0.8824343 0.8912293 0.8958621 </w:t>
-      </w:r>
-      <w:r>
-        <w:rPr>
-          <w:rStyle w:val="VerbatimChar"/>
-        </w:rPr>
-        <w:t>0.8994100 0.9073654 0.9211618    0</w:t>
+        <w:t>## 100 0.8824343 0.8912293 0.8958621 0.8994100 0.9073654 0.9211618    0</w:t>
       </w:r>
       <w:r>
         <w:br/>
@@ -3800,13 +3681,7 @@
         <w:rPr>
           <w:rStyle w:val="VerbatimChar"/>
         </w:rPr>
-        <w:t>##          Min.   1st Qu.    Median      Mean   3rd Qu.      M</w:t>
-      </w:r>
-      <w:r>
-        <w:rPr>
-          <w:rStyle w:val="VerbatimChar"/>
-        </w:rPr>
-        <w:t>ax. NA's</w:t>
+        <w:t>##          Min.   1st Qu.    Median      Mean   3rd Qu.      Max. NA's</w:t>
       </w:r>
       <w:r>
         <w:br/>
@@ -3842,13 +3717,7 @@
         <w:rPr>
           <w:rStyle w:val="VerbatimChar"/>
         </w:rPr>
-        <w:t>## 300 0.5883554 0.6546552 0.67</w:t>
-      </w:r>
-      <w:r>
-        <w:rPr>
-          <w:rStyle w:val="VerbatimChar"/>
-        </w:rPr>
-        <w:t>88893 0.6822425 0.6998244 0.7705355    0</w:t>
+        <w:t>## 300 0.5883554 0.6546552 0.6788893 0.6822425 0.6998244 0.7705355    0</w:t>
       </w:r>
     </w:p>
     <w:p>
@@ -3986,13 +3855,7 @@
         <w:rPr>
           <w:rStyle w:val="VerbatimChar"/>
         </w:rPr>
-        <w:t xml:space="preserve">##        </w:t>
-      </w:r>
-      <w:r>
-        <w:rPr>
-          <w:rStyle w:val="VerbatimChar"/>
-        </w:rPr>
-        <w:t xml:space="preserve">                                   </w:t>
+        <w:t xml:space="preserve">##                                           </w:t>
       </w:r>
       <w:r>
         <w:br/>
@@ -4083,13 +3946,7 @@
           <w:rStyle w:val="VerbatimChar"/>
         </w:rPr>
         <w:lastRenderedPageBreak/>
-        <w:t>##             Sensitivity</w:t>
-      </w:r>
-      <w:r>
-        <w:rPr>
-          <w:rStyle w:val="VerbatimChar"/>
-        </w:rPr>
-        <w:t xml:space="preserve"> : 0.9849          </w:t>
+        <w:t xml:space="preserve">##             Sensitivity : 0.9849          </w:t>
       </w:r>
       <w:r>
         <w:br/>
@@ -4143,13 +4000,7 @@
         <w:rPr>
           <w:rStyle w:val="VerbatimChar"/>
         </w:rPr>
-        <w:t xml:space="preserve">##    </w:t>
-      </w:r>
-      <w:r>
-        <w:rPr>
-          <w:rStyle w:val="VerbatimChar"/>
-        </w:rPr>
-        <w:t xml:space="preserve">Detection Prevalence : 0.7797          </w:t>
+        <w:t xml:space="preserve">##    Detection Prevalence : 0.7797          </w:t>
       </w:r>
       <w:r>
         <w:br/>
@@ -4203,16 +4054,7 @@
         <w:pStyle w:val="FirstParagraph"/>
       </w:pPr>
       <w:r>
-        <w:t xml:space="preserve">The most important variables </w:t>
-      </w:r>
-      <w:r>
-        <w:t>used by our final model are perCaps and perHTML. The perCaps variable is the percentage of letters that are capitalized in the email and perHTML denotes the percentage of characters in HTML tags in the message body in comparison to all characters. These tw</w:t>
-      </w:r>
-      <w:r>
-        <w:t xml:space="preserve">o variables make sense as the most important to the model because a spam or junk email usually has lots of capitalized letters meant to denote emphasis and excitement. Spam emails also generally contain links and other HTML formatting which would add more </w:t>
-      </w:r>
-      <w:r>
-        <w:t xml:space="preserve">HTML tags to the email. </w:t>
+        <w:t xml:space="preserve">The most important variables used by our final model are perCaps and perHTML. The perCaps variable is the percentage of letters that are capitalized in the email and perHTML denotes the percentage of characters in HTML tags in the message body in comparison to all characters. These two variables make sense as the most important to the model because a spam or junk email usually has lots of capitalized letters meant to denote emphasis and excitement. Spam emails also generally contain links and other HTML formatting which would add more HTML tags to the email. </w:t>
       </w:r>
       <w:r>
         <w:rPr>
@@ -4277,21 +4119,30 @@
         <w:pStyle w:val="FirstParagraph"/>
       </w:pPr>
       <w:r>
-        <w:t>We will use the following data point</w:t>
-      </w:r>
-      <w:r>
-        <w:t xml:space="preserve"> as an example of how data would flow through the tree.</w:t>
-      </w:r>
-      <w:r>
-        <w:t xml:space="preserve"> The output of the data line does not format correctly in this </w:t>
+        <w:t>We will use the following data point as an example of how data would flow through the tree.</w:t>
+      </w:r>
+      <w:r>
+        <w:t xml:space="preserve"> The output of the data </w:t>
       </w:r>
       <w:proofErr w:type="gramStart"/>
       <w:r>
-        <w:t>output</w:t>
+        <w:t>line</w:t>
       </w:r>
       <w:proofErr w:type="gramEnd"/>
       <w:r>
-        <w:t xml:space="preserve"> but we can still use the values to illustrate how the tree works.</w:t>
+        <w:t xml:space="preserve"> </w:t>
+      </w:r>
+      <w:r>
+        <w:t xml:space="preserve">below </w:t>
+      </w:r>
+      <w:r>
+        <w:t>d</w:t>
+      </w:r>
+      <w:r>
+        <w:t>id</w:t>
+      </w:r>
+      <w:r>
+        <w:t xml:space="preserve"> not format correctly in this output but we can still use the values to illustrate how the tree works.</w:t>
       </w:r>
     </w:p>
     <w:p>
@@ -4315,13 +4166,7 @@
         <w:rPr>
           <w:rStyle w:val="VerbatimChar"/>
         </w:rPr>
-        <w:t xml:space="preserve">## ./Unit6//messages/easy_ham7    </w:t>
-      </w:r>
-      <w:r>
-        <w:rPr>
-          <w:rStyle w:val="VerbatimChar"/>
-        </w:rPr>
-        <w:t xml:space="preserve">  F 6.343714       0        0   4.051402</w:t>
+        <w:t>## ./Unit6//messages/easy_ham7      F 6.343714       0        0   4.051402</w:t>
       </w:r>
       <w:r>
         <w:br/>
@@ -4348,13 +4193,7 @@
         <w:rPr>
           <w:rStyle w:val="VerbatimChar"/>
         </w:rPr>
-        <w:t>##                             numLines hour forwards isY</w:t>
-      </w:r>
-      <w:r>
-        <w:rPr>
-          <w:rStyle w:val="VerbatimChar"/>
-        </w:rPr>
-        <w:t>elling numDlr numRec</w:t>
+        <w:t>##                             numLines hour forwards isYelling numDlr numRec</w:t>
       </w:r>
       <w:r>
         <w:br/>
@@ -4520,14 +4359,14 @@
         <w:pStyle w:val="BodyText"/>
       </w:pPr>
       <w:r>
-        <w:t>After evaluating all t</w:t>
-      </w:r>
-      <w:r>
-        <w:t xml:space="preserve">hree of the Random Forest models that were </w:t>
+        <w:t xml:space="preserve">After evaluating all three of the Random Forest models </w:t>
+      </w:r>
+      <w:r>
+        <w:t xml:space="preserve">built for this </w:t>
       </w:r>
       <w:proofErr w:type="gramStart"/>
       <w:r>
-        <w:t>created</w:t>
+        <w:t>exercise</w:t>
       </w:r>
       <w:proofErr w:type="gramEnd"/>
       <w:r>
@@ -4543,10 +4382,7 @@
         <w:t>slightly</w:t>
       </w:r>
       <w:r>
-        <w:t xml:space="preserve"> improve the Random Forest model from our baseline model by adjusting the number of Trees that are in</w:t>
-      </w:r>
-      <w:r>
-        <w:t xml:space="preserve"> the forest</w:t>
+        <w:t xml:space="preserve"> improve the Random Forest model from our baseline model by adjusting the number of Trees that are in the forest</w:t>
       </w:r>
       <w:r>
         <w:t xml:space="preserve"> to 200</w:t>
@@ -4561,13 +4397,7 @@
         <w:t xml:space="preserve">. </w:t>
       </w:r>
       <w:r>
-        <w:t>The table below show</w:t>
-      </w:r>
-      <w:r>
-        <w:t xml:space="preserve">s </w:t>
-      </w:r>
-      <w:r>
-        <w:t>the accuracy, sensitivity and specificity achieved by each model that we tested.</w:t>
+        <w:t>The table below shows the accuracy, sensitivity and specificity achieved by each model that we tested.</w:t>
       </w:r>
     </w:p>
     <w:tbl>
@@ -4818,13 +4648,28 @@
         <w:pStyle w:val="FirstParagraph"/>
       </w:pPr>
       <w:r>
-        <w:t>We believe that using the Random Forest model is an excellent model for predicting if an email is spam or not. Moving forward we would suggest creating a data pipeline t</w:t>
-      </w:r>
-      <w:r>
-        <w:t>hat allows the retraining of the random forest model as spam emails may change over time and the model would then need to be retrained in order to maintain quality. We would also recommend</w:t>
-      </w:r>
-      <w:r>
-        <w:t xml:space="preserve"> allowing the trees to have more than 10 nodes. We did not increase this number in our RF model testing as it would make interpreting the model more difficult but doing this likely reduced the accuracy, sensitivity, and specificity. </w:t>
+        <w:t>We believe that the Random Forest model is an excellent model for predicting if an email is spam or not. Moving forward we would suggest creating a data pipeline that allows the retraining of the random forest model as spam emails may change over time and the model would then need to be retrained in order to maintain quality. We would also recommend</w:t>
+      </w:r>
+      <w:r>
+        <w:t xml:space="preserve"> rerunning this analysis but</w:t>
+      </w:r>
+      <w:r>
+        <w:t xml:space="preserve"> allowing the trees to have more than 10 nodes. We did not increase this number in our RF model testing as it would make interpreting the model more difficult but </w:t>
+      </w:r>
+      <w:r>
+        <w:t>reducing the number of nodes</w:t>
+      </w:r>
+      <w:r>
+        <w:t xml:space="preserve"> likely reduced the accuracy, sensitivity, and specificity</w:t>
+      </w:r>
+      <w:r>
+        <w:t xml:space="preserve"> of our models. </w:t>
+      </w:r>
+      <w:r>
+        <w:t>We expect the model will perform substantially better if it’s not restrained to only 10 nodes per tree.</w:t>
+      </w:r>
+      <w:r>
+        <w:t xml:space="preserve"> </w:t>
       </w:r>
     </w:p>
     <w:sectPr>
@@ -5147,6 +4992,13 @@
     <w:lsdException w:name="Placeholder Text" w:semiHidden="1"/>
     <w:lsdException w:name="Light Shading"/>
     <w:lsdException w:name="Light List"/>
+    <w:lsdException w:name="Light Grid"/>
+    <w:lsdException w:name="Medium Shading 1"/>
+    <w:lsdException w:name="Medium Shading 2"/>
+    <w:lsdException w:name="Medium List 1"/>
+    <w:lsdException w:name="Medium List 2"/>
+    <w:lsdException w:name="Medium Grid 1"/>
+    <w:lsdException w:name="Medium Grid 2"/>
     <w:lsdException w:name="Medium Grid 3"/>
     <w:lsdException w:name="Dark List"/>
     <w:lsdException w:name="Colorful Shading"/>

</xml_diff>